<commit_message>
Added R Markdown File
</commit_message>
<xml_diff>
--- a/helloworld.docx
+++ b/helloworld.docx
@@ -8,14 +8,6 @@
       </w:pPr>
       <w:r>
         <w:t xml:space="preserve">Helloworld</w:t>
-      </w:r>
-    </w:p>
-    <w:p>
-      <w:pPr>
-        <w:pStyle w:val="Date"/>
-      </w:pPr>
-      <w:r>
-        <w:t xml:space="preserve">2023-01-27</w:t>
       </w:r>
     </w:p>
     <w:bookmarkStart w:id="20" w:name="this-is-a-markdown-file"/>

</xml_diff>